<commit_message>
Updated text to ordi_scores rather than scores
</commit_message>
<xml_diff>
--- a/nes8010_unconstrained.docx
+++ b/nes8010_unconstrained.docx
@@ -237,6 +237,23 @@
       </w:pPr>
       <w:r>
         <w:t xml:space="preserve">As usual, start RStudio, then create a new R Project in an empty folder. Projects have the advantage of keeping all your data files, R scripts, output graphs etc. in one place, making it easier to reproduce your research. After creating a new R Project, please create a new R Script (click on the main menu, File -&gt; New File… -&gt; R Script). You are recommended to keep a record of the R commands in your R script. Remember to break up your script using blank lines, and comments # so that you can easily understand it. Putting three hash symbols ### at the end of a line creates a table of contents in RStudio making it very simple to navigate your code.</w:t>
+      </w:r>
+    </w:p>
+    <w:p>
+      <w:pPr>
+        <w:pStyle w:val="BodyText"/>
+      </w:pPr>
+      <w:r>
+        <w:rPr>
+          <w:b/>
+        </w:rPr>
+        <w:t xml:space="preserve">Note</w:t>
+      </w:r>
+      <w:r>
+        <w:t xml:space="preserve"> </w:t>
+      </w:r>
+      <w:r>
+        <w:t xml:space="preserve">There are two multivariate practical workshop exercises, and you will probably find it easiest to create a single project folder for both workshops.</w:t>
       </w:r>
     </w:p>
     <w:p>
@@ -2281,28 +2298,13 @@
         <w:rPr>
           <w:rStyle w:val="VerbatimChar"/>
         </w:rPr>
-        <w:t xml:space="preserve">scores()</w:t>
-      </w:r>
-      <w:r>
-        <w:t xml:space="preserve"> </w:t>
-      </w:r>
-      <w:r>
-        <w:t xml:space="preserve">function, with</w:t>
-      </w:r>
-      <w:r>
-        <w:t xml:space="preserve"> </w:t>
-      </w:r>
-      <w:r>
-        <w:rPr>
-          <w:rStyle w:val="VerbatimChar"/>
-        </w:rPr>
-        <w:t xml:space="preserve">choices=1</w:t>
-      </w:r>
-      <w:r>
-        <w:t xml:space="preserve"> </w:t>
-      </w:r>
-      <w:r>
-        <w:t xml:space="preserve">for just the first axis</w:t>
+        <w:t xml:space="preserve">$PC1</w:t>
+      </w:r>
+      <w:r>
+        <w:t xml:space="preserve"> </w:t>
+      </w:r>
+      <w:r>
+        <w:t xml:space="preserve">suffix to just get that axis.</w:t>
       </w:r>
     </w:p>
     <w:p>
@@ -2313,7 +2315,7 @@
         <w:rPr>
           <w:rStyle w:val="NormalTok"/>
         </w:rPr>
-        <w:t xml:space="preserve">dune_pc1 &lt;-</w:t>
+        <w:t xml:space="preserve">dune.sco &lt;-</w:t>
       </w:r>
       <w:r>
         <w:rPr>
@@ -2325,7 +2327,7 @@
         <w:rPr>
           <w:rStyle w:val="KeywordTok"/>
         </w:rPr>
-        <w:t xml:space="preserve">scores</w:t>
+        <w:t xml:space="preserve">ordi_scores</w:t>
       </w:r>
       <w:r>
         <w:rPr>
@@ -2349,86 +2351,80 @@
         <w:rPr>
           <w:rStyle w:val="NormalTok"/>
         </w:rPr>
-        <w:t xml:space="preserve">, </w:t>
+        <w:t xml:space="preserve">)</w:t>
+      </w:r>
+    </w:p>
+    <w:p>
+      <w:pPr>
+        <w:pStyle w:val="FirstParagraph"/>
+      </w:pPr>
+      <w:r>
+        <w:t xml:space="preserve">This can be compared with some of your explanatory data, for example:</w:t>
+      </w:r>
+    </w:p>
+    <w:p>
+      <w:pPr>
+        <w:pStyle w:val="SourceCode"/>
+      </w:pPr>
+      <w:r>
+        <w:rPr>
+          <w:rStyle w:val="KeywordTok"/>
+        </w:rPr>
+        <w:t xml:space="preserve">ggplot</w:t>
+      </w:r>
+      <w:r>
+        <w:rPr>
+          <w:rStyle w:val="NormalTok"/>
+        </w:rPr>
+        <w:t xml:space="preserve">(dune.env, </w:t>
+      </w:r>
+      <w:r>
+        <w:rPr>
+          <w:rStyle w:val="KeywordTok"/>
+        </w:rPr>
+        <w:t xml:space="preserve">aes</w:t>
+      </w:r>
+      <w:r>
+        <w:rPr>
+          <w:rStyle w:val="NormalTok"/>
+        </w:rPr>
+        <w:t xml:space="preserve">(</w:t>
       </w:r>
       <w:r>
         <w:rPr>
           <w:rStyle w:val="DataTypeTok"/>
         </w:rPr>
-        <w:t xml:space="preserve">choices=</w:t>
-      </w:r>
-      <w:r>
-        <w:rPr>
-          <w:rStyle w:val="DecValTok"/>
-        </w:rPr>
-        <w:t xml:space="preserve">1</w:t>
-      </w:r>
-      <w:r>
-        <w:rPr>
-          <w:rStyle w:val="NormalTok"/>
-        </w:rPr>
-        <w:t xml:space="preserve">)</w:t>
-      </w:r>
-    </w:p>
-    <w:p>
-      <w:pPr>
-        <w:pStyle w:val="FirstParagraph"/>
-      </w:pPr>
-      <w:r>
-        <w:t xml:space="preserve">This can be compared with some of your explanatory data, for example:</w:t>
-      </w:r>
-    </w:p>
-    <w:p>
-      <w:pPr>
-        <w:pStyle w:val="SourceCode"/>
-      </w:pPr>
-      <w:r>
-        <w:rPr>
-          <w:rStyle w:val="KeywordTok"/>
-        </w:rPr>
-        <w:t xml:space="preserve">ggplot</w:t>
-      </w:r>
-      <w:r>
-        <w:rPr>
-          <w:rStyle w:val="NormalTok"/>
-        </w:rPr>
-        <w:t xml:space="preserve">(dune.env, </w:t>
-      </w:r>
-      <w:r>
-        <w:rPr>
-          <w:rStyle w:val="KeywordTok"/>
-        </w:rPr>
-        <w:t xml:space="preserve">aes</w:t>
-      </w:r>
-      <w:r>
-        <w:rPr>
-          <w:rStyle w:val="NormalTok"/>
-        </w:rPr>
-        <w:t xml:space="preserve">(</w:t>
+        <w:t xml:space="preserve">x=</w:t>
+      </w:r>
+      <w:r>
+        <w:rPr>
+          <w:rStyle w:val="NormalTok"/>
+        </w:rPr>
+        <w:t xml:space="preserve">Moisture, </w:t>
       </w:r>
       <w:r>
         <w:rPr>
           <w:rStyle w:val="DataTypeTok"/>
         </w:rPr>
-        <w:t xml:space="preserve">x=</w:t>
-      </w:r>
-      <w:r>
-        <w:rPr>
-          <w:rStyle w:val="NormalTok"/>
-        </w:rPr>
-        <w:t xml:space="preserve">Moisture, </w:t>
-      </w:r>
-      <w:r>
-        <w:rPr>
-          <w:rStyle w:val="DataTypeTok"/>
-        </w:rPr>
         <w:t xml:space="preserve">y=</w:t>
       </w:r>
       <w:r>
         <w:rPr>
           <w:rStyle w:val="NormalTok"/>
         </w:rPr>
-        <w:t xml:space="preserve">dune_pc1)) </w:t>
+        <w:t xml:space="preserve">dune.sco</w:t>
+      </w:r>
+      <w:r>
+        <w:rPr>
+          <w:rStyle w:val="OperatorTok"/>
+        </w:rPr>
+        <w:t xml:space="preserve">$</w:t>
+      </w:r>
+      <w:r>
+        <w:rPr>
+          <w:rStyle w:val="NormalTok"/>
+        </w:rPr>
+        <w:t xml:space="preserve">PC1)) </w:t>
       </w:r>
       <w:r>
         <w:rPr>
@@ -4385,7 +4381,52 @@
         <w:rPr>
           <w:rStyle w:val="VerbatimChar"/>
         </w:rPr>
-        <w:t xml:space="preserve">## Run 1 stress 0.1825658 </w:t>
+        <w:t xml:space="preserve">## Run 1 stress 0.1869637 </w:t>
+      </w:r>
+      <w:r>
+        <w:br/>
+      </w:r>
+      <w:r>
+        <w:rPr>
+          <w:rStyle w:val="VerbatimChar"/>
+        </w:rPr>
+        <w:t xml:space="preserve">## Run 2 stress 0.197541 </w:t>
+      </w:r>
+      <w:r>
+        <w:br/>
+      </w:r>
+      <w:r>
+        <w:rPr>
+          <w:rStyle w:val="VerbatimChar"/>
+        </w:rPr>
+        <w:t xml:space="preserve">## Run 3 stress 0.1852397 </w:t>
+      </w:r>
+      <w:r>
+        <w:br/>
+      </w:r>
+      <w:r>
+        <w:rPr>
+          <w:rStyle w:val="VerbatimChar"/>
+        </w:rPr>
+        <w:t xml:space="preserve">## Run 4 stress 0.1955837 </w:t>
+      </w:r>
+      <w:r>
+        <w:br/>
+      </w:r>
+      <w:r>
+        <w:rPr>
+          <w:rStyle w:val="VerbatimChar"/>
+        </w:rPr>
+        <w:t xml:space="preserve">## Run 5 stress 0.2075266 </w:t>
+      </w:r>
+      <w:r>
+        <w:br/>
+      </w:r>
+      <w:r>
+        <w:rPr>
+          <w:rStyle w:val="VerbatimChar"/>
+        </w:rPr>
+        <w:t xml:space="preserve">## Run 6 stress 0.1825658 </w:t>
       </w:r>
       <w:r>
         <w:br/>
@@ -4403,160 +4444,34 @@
         <w:rPr>
           <w:rStyle w:val="VerbatimChar"/>
         </w:rPr>
-        <w:t xml:space="preserve">## ... Procrustes: rmse 0.04162539  max resid 0.1518001 </w:t>
-      </w:r>
-      <w:r>
-        <w:br/>
-      </w:r>
-      <w:r>
-        <w:rPr>
-          <w:rStyle w:val="VerbatimChar"/>
-        </w:rPr>
-        <w:t xml:space="preserve">## Run 2 stress 0.1982376 </w:t>
-      </w:r>
-      <w:r>
-        <w:br/>
-      </w:r>
-      <w:r>
-        <w:rPr>
-          <w:rStyle w:val="VerbatimChar"/>
-        </w:rPr>
-        <w:t xml:space="preserve">## Run 3 stress 0.2028828 </w:t>
-      </w:r>
-      <w:r>
-        <w:br/>
-      </w:r>
-      <w:r>
-        <w:rPr>
-          <w:rStyle w:val="VerbatimChar"/>
-        </w:rPr>
-        <w:t xml:space="preserve">## Run 4 stress 0.18458 </w:t>
-      </w:r>
-      <w:r>
-        <w:br/>
-      </w:r>
-      <w:r>
-        <w:rPr>
-          <w:rStyle w:val="VerbatimChar"/>
-        </w:rPr>
-        <w:t xml:space="preserve">## Run 5 stress 0.1967393 </w:t>
-      </w:r>
-      <w:r>
-        <w:br/>
-      </w:r>
-      <w:r>
-        <w:rPr>
-          <w:rStyle w:val="VerbatimChar"/>
-        </w:rPr>
-        <w:t xml:space="preserve">## Run 6 stress 0.2028828 </w:t>
-      </w:r>
-      <w:r>
-        <w:br/>
-      </w:r>
-      <w:r>
-        <w:rPr>
-          <w:rStyle w:val="VerbatimChar"/>
-        </w:rPr>
-        <w:t xml:space="preserve">## Run 7 stress 0.2279369 </w:t>
-      </w:r>
-      <w:r>
-        <w:br/>
-      </w:r>
-      <w:r>
-        <w:rPr>
-          <w:rStyle w:val="VerbatimChar"/>
-        </w:rPr>
-        <w:t xml:space="preserve">## Run 8 stress 0.2127526 </w:t>
-      </w:r>
-      <w:r>
-        <w:br/>
-      </w:r>
-      <w:r>
-        <w:rPr>
-          <w:rStyle w:val="VerbatimChar"/>
-        </w:rPr>
-        <w:t xml:space="preserve">## Run 9 stress 0.2048307 </w:t>
-      </w:r>
-      <w:r>
-        <w:br/>
-      </w:r>
-      <w:r>
-        <w:rPr>
-          <w:rStyle w:val="VerbatimChar"/>
-        </w:rPr>
-        <w:t xml:space="preserve">## Run 10 stress 0.2093088 </w:t>
-      </w:r>
-      <w:r>
-        <w:br/>
-      </w:r>
-      <w:r>
-        <w:rPr>
-          <w:rStyle w:val="VerbatimChar"/>
-        </w:rPr>
-        <w:t xml:space="preserve">## Run 11 stress 0.2109002 </w:t>
-      </w:r>
-      <w:r>
-        <w:br/>
-      </w:r>
-      <w:r>
-        <w:rPr>
-          <w:rStyle w:val="VerbatimChar"/>
-        </w:rPr>
-        <w:t xml:space="preserve">## Run 12 stress 0.2154149 </w:t>
-      </w:r>
-      <w:r>
-        <w:br/>
-      </w:r>
-      <w:r>
-        <w:rPr>
-          <w:rStyle w:val="VerbatimChar"/>
-        </w:rPr>
-        <w:t xml:space="preserve">## Run 13 stress 0.2187601 </w:t>
-      </w:r>
-      <w:r>
-        <w:br/>
-      </w:r>
-      <w:r>
-        <w:rPr>
-          <w:rStyle w:val="VerbatimChar"/>
-        </w:rPr>
-        <w:t xml:space="preserve">## Run 14 stress 0.1975409 </w:t>
-      </w:r>
-      <w:r>
-        <w:br/>
-      </w:r>
-      <w:r>
-        <w:rPr>
-          <w:rStyle w:val="VerbatimChar"/>
-        </w:rPr>
-        <w:t xml:space="preserve">## Run 15 stress 0.2085949 </w:t>
-      </w:r>
-      <w:r>
-        <w:br/>
-      </w:r>
-      <w:r>
-        <w:rPr>
-          <w:rStyle w:val="VerbatimChar"/>
-        </w:rPr>
-        <w:t xml:space="preserve">## Run 16 stress 0.2092456 </w:t>
-      </w:r>
-      <w:r>
-        <w:br/>
-      </w:r>
-      <w:r>
-        <w:rPr>
-          <w:rStyle w:val="VerbatimChar"/>
-        </w:rPr>
-        <w:t xml:space="preserve">## Run 17 stress 0.1825658 </w:t>
-      </w:r>
-      <w:r>
-        <w:br/>
-      </w:r>
-      <w:r>
-        <w:rPr>
-          <w:rStyle w:val="VerbatimChar"/>
-        </w:rPr>
-        <w:t xml:space="preserve">## ... Procrustes: rmse 2.640659e-05  max resid 8.769071e-05 </w:t>
+        <w:t xml:space="preserve">## ... Procrustes: rmse 0.0416201  max resid 0.1517665 </w:t>
+      </w:r>
+      <w:r>
+        <w:br/>
+      </w:r>
+      <w:r>
+        <w:rPr>
+          <w:rStyle w:val="VerbatimChar"/>
+        </w:rPr>
+        <w:t xml:space="preserve">## Run 7 stress 0.1825658 </w:t>
+      </w:r>
+      <w:r>
+        <w:br/>
+      </w:r>
+      <w:r>
+        <w:rPr>
+          <w:rStyle w:val="VerbatimChar"/>
+        </w:rPr>
+        <w:t xml:space="preserve">## ... New best solution</w:t>
+      </w:r>
+      <w:r>
+        <w:br/>
+      </w:r>
+      <w:r>
+        <w:rPr>
+          <w:rStyle w:val="VerbatimChar"/>
+        </w:rPr>
+        <w:t xml:space="preserve">## ... Procrustes: rmse 1.615297e-05  max resid 5.341935e-05 </w:t>
       </w:r>
       <w:r>
         <w:br/>
@@ -4574,25 +4489,115 @@
         <w:rPr>
           <w:rStyle w:val="VerbatimChar"/>
         </w:rPr>
-        <w:t xml:space="preserve">## Run 18 stress 0.2328562 </w:t>
-      </w:r>
-      <w:r>
-        <w:br/>
-      </w:r>
-      <w:r>
-        <w:rPr>
-          <w:rStyle w:val="VerbatimChar"/>
-        </w:rPr>
-        <w:t xml:space="preserve">## Run 19 stress 0.18458 </w:t>
-      </w:r>
-      <w:r>
-        <w:br/>
-      </w:r>
-      <w:r>
-        <w:rPr>
-          <w:rStyle w:val="VerbatimChar"/>
-        </w:rPr>
-        <w:t xml:space="preserve">## Run 20 stress 0.2115175 </w:t>
+        <w:t xml:space="preserve">## Run 8 stress 0.2721725 </w:t>
+      </w:r>
+      <w:r>
+        <w:br/>
+      </w:r>
+      <w:r>
+        <w:rPr>
+          <w:rStyle w:val="VerbatimChar"/>
+        </w:rPr>
+        <w:t xml:space="preserve">## Run 9 stress 0.2290115 </w:t>
+      </w:r>
+      <w:r>
+        <w:br/>
+      </w:r>
+      <w:r>
+        <w:rPr>
+          <w:rStyle w:val="VerbatimChar"/>
+        </w:rPr>
+        <w:t xml:space="preserve">## Run 10 stress 0.18584 </w:t>
+      </w:r>
+      <w:r>
+        <w:br/>
+      </w:r>
+      <w:r>
+        <w:rPr>
+          <w:rStyle w:val="VerbatimChar"/>
+        </w:rPr>
+        <w:t xml:space="preserve">## Run 11 stress 0.2057245 </w:t>
+      </w:r>
+      <w:r>
+        <w:br/>
+      </w:r>
+      <w:r>
+        <w:rPr>
+          <w:rStyle w:val="VerbatimChar"/>
+        </w:rPr>
+        <w:t xml:space="preserve">## Run 12 stress 0.195049 </w:t>
+      </w:r>
+      <w:r>
+        <w:br/>
+      </w:r>
+      <w:r>
+        <w:rPr>
+          <w:rStyle w:val="VerbatimChar"/>
+        </w:rPr>
+        <w:t xml:space="preserve">## Run 13 stress 0.2260523 </w:t>
+      </w:r>
+      <w:r>
+        <w:br/>
+      </w:r>
+      <w:r>
+        <w:rPr>
+          <w:rStyle w:val="VerbatimChar"/>
+        </w:rPr>
+        <w:t xml:space="preserve">## Run 14 stress 0.1955836 </w:t>
+      </w:r>
+      <w:r>
+        <w:br/>
+      </w:r>
+      <w:r>
+        <w:rPr>
+          <w:rStyle w:val="VerbatimChar"/>
+        </w:rPr>
+        <w:t xml:space="preserve">## Run 15 stress 0.195049 </w:t>
+      </w:r>
+      <w:r>
+        <w:br/>
+      </w:r>
+      <w:r>
+        <w:rPr>
+          <w:rStyle w:val="VerbatimChar"/>
+        </w:rPr>
+        <w:t xml:space="preserve">## Run 16 stress 0.18584 </w:t>
+      </w:r>
+      <w:r>
+        <w:br/>
+      </w:r>
+      <w:r>
+        <w:rPr>
+          <w:rStyle w:val="VerbatimChar"/>
+        </w:rPr>
+        <w:t xml:space="preserve">## Run 17 stress 0.2390089 </w:t>
+      </w:r>
+      <w:r>
+        <w:br/>
+      </w:r>
+      <w:r>
+        <w:rPr>
+          <w:rStyle w:val="VerbatimChar"/>
+        </w:rPr>
+        <w:t xml:space="preserve">## Run 18 stress 0.2154577 </w:t>
+      </w:r>
+      <w:r>
+        <w:br/>
+      </w:r>
+      <w:r>
+        <w:rPr>
+          <w:rStyle w:val="VerbatimChar"/>
+        </w:rPr>
+        <w:t xml:space="preserve">## Run 19 stress 0.222826 </w:t>
+      </w:r>
+      <w:r>
+        <w:br/>
+      </w:r>
+      <w:r>
+        <w:rPr>
+          <w:rStyle w:val="VerbatimChar"/>
+        </w:rPr>
+        <w:t xml:space="preserve">## Run 20 stress 0.195049 </w:t>
       </w:r>
       <w:r>
         <w:br/>
@@ -5421,7 +5426,37 @@
         <w:t xml:space="preserve"> </w:t>
       </w:r>
       <w:r>
-        <w:t xml:space="preserve">expects a data.frame (data.frames and tibbles are more versatile for plotting)</w:t>
+        <w:t xml:space="preserve">expects a data.frame (data.frames and tibbles are more versatile for plotting). The</w:t>
+      </w:r>
+      <w:r>
+        <w:t xml:space="preserve"> </w:t>
+      </w:r>
+      <w:r>
+        <w:rPr>
+          <w:rStyle w:val="VerbatimChar"/>
+        </w:rPr>
+        <w:t xml:space="preserve">ordi_scores()</w:t>
+      </w:r>
+      <w:r>
+        <w:t xml:space="preserve"> </w:t>
+      </w:r>
+      <w:r>
+        <w:t xml:space="preserve">function from</w:t>
+      </w:r>
+      <w:r>
+        <w:t xml:space="preserve"> </w:t>
+      </w:r>
+      <w:r>
+        <w:rPr>
+          <w:rStyle w:val="VerbatimChar"/>
+        </w:rPr>
+        <w:t xml:space="preserve">nes8010.R</w:t>
+      </w:r>
+      <w:r>
+        <w:t xml:space="preserve"> </w:t>
+      </w:r>
+      <w:r>
+        <w:t xml:space="preserve">should do the conversion automatically:</w:t>
       </w:r>
     </w:p>
     <w:p>
@@ -5430,6 +5465,36 @@
       </w:pPr>
       <w:r>
         <w:rPr>
+          <w:rStyle w:val="CommentTok"/>
+        </w:rPr>
+        <w:t xml:space="preserve"># Base R</w:t>
+      </w:r>
+      <w:r>
+        <w:br/>
+      </w:r>
+      <w:r>
+        <w:rPr>
+          <w:rStyle w:val="CommentTok"/>
+        </w:rPr>
+        <w:t xml:space="preserve"># dunespp.sco &lt;- data.frame(scores(dune.pca, display="species"))</w:t>
+      </w:r>
+      <w:r>
+        <w:br/>
+      </w:r>
+      <w:r>
+        <w:br/>
+      </w:r>
+      <w:r>
+        <w:rPr>
+          <w:rStyle w:val="CommentTok"/>
+        </w:rPr>
+        <w:t xml:space="preserve"># ordi_scores from nes8010.R</w:t>
+      </w:r>
+      <w:r>
+        <w:br/>
+      </w:r>
+      <w:r>
+        <w:rPr>
           <w:rStyle w:val="NormalTok"/>
         </w:rPr>
         <w:t xml:space="preserve">dunespp.sco &lt;-</w:t>
@@ -5444,7 +5509,77 @@
         <w:rPr>
           <w:rStyle w:val="KeywordTok"/>
         </w:rPr>
-        <w:t xml:space="preserve">data.frame</w:t>
+        <w:t xml:space="preserve">ordi_scores</w:t>
+      </w:r>
+      <w:r>
+        <w:rPr>
+          <w:rStyle w:val="NormalTok"/>
+        </w:rPr>
+        <w:t xml:space="preserve">(dune.pca, </w:t>
+      </w:r>
+      <w:r>
+        <w:rPr>
+          <w:rStyle w:val="DataTypeTok"/>
+        </w:rPr>
+        <w:t xml:space="preserve">display=</w:t>
+      </w:r>
+      <w:r>
+        <w:rPr>
+          <w:rStyle w:val="StringTok"/>
+        </w:rPr>
+        <w:t xml:space="preserve">"species"</w:t>
+      </w:r>
+      <w:r>
+        <w:rPr>
+          <w:rStyle w:val="NormalTok"/>
+        </w:rPr>
+        <w:t xml:space="preserve">)</w:t>
+      </w:r>
+    </w:p>
+    <w:p>
+      <w:pPr>
+        <w:pStyle w:val="FirstParagraph"/>
+      </w:pPr>
+      <w:r>
+        <w:t xml:space="preserve">We can use ggplot in the usual way, building up layer by layer, but take advantage of extra commands provided by</w:t>
+      </w:r>
+      <w:r>
+        <w:t xml:space="preserve"> </w:t>
+      </w:r>
+      <w:r>
+        <w:rPr>
+          <w:rStyle w:val="VerbatimChar"/>
+        </w:rPr>
+        <w:t xml:space="preserve">ggrepel</w:t>
+      </w:r>
+      <w:r>
+        <w:t xml:space="preserve"> </w:t>
+      </w:r>
+      <w:r>
+        <w:t xml:space="preserve">to reduce overlap between labels:</w:t>
+      </w:r>
+    </w:p>
+    <w:p>
+      <w:pPr>
+        <w:pStyle w:val="SourceCode"/>
+      </w:pPr>
+      <w:r>
+        <w:rPr>
+          <w:rStyle w:val="KeywordTok"/>
+        </w:rPr>
+        <w:t xml:space="preserve">ggplot</w:t>
+      </w:r>
+      <w:r>
+        <w:rPr>
+          <w:rStyle w:val="NormalTok"/>
+        </w:rPr>
+        <w:t xml:space="preserve">(dunespp.sco, </w:t>
+      </w:r>
+      <w:r>
+        <w:rPr>
+          <w:rStyle w:val="KeywordTok"/>
+        </w:rPr>
+        <w:t xml:space="preserve">aes</w:t>
       </w:r>
       <w:r>
         <w:rPr>
@@ -5454,201 +5589,119 @@
       </w:r>
       <w:r>
         <w:rPr>
+          <w:rStyle w:val="DataTypeTok"/>
+        </w:rPr>
+        <w:t xml:space="preserve">x=</w:t>
+      </w:r>
+      <w:r>
+        <w:rPr>
+          <w:rStyle w:val="NormalTok"/>
+        </w:rPr>
+        <w:t xml:space="preserve">PC1, </w:t>
+      </w:r>
+      <w:r>
+        <w:rPr>
+          <w:rStyle w:val="DataTypeTok"/>
+        </w:rPr>
+        <w:t xml:space="preserve">y=</w:t>
+      </w:r>
+      <w:r>
+        <w:rPr>
+          <w:rStyle w:val="NormalTok"/>
+        </w:rPr>
+        <w:t xml:space="preserve">PC2, </w:t>
+      </w:r>
+      <w:r>
+        <w:rPr>
+          <w:rStyle w:val="DataTypeTok"/>
+        </w:rPr>
+        <w:t xml:space="preserve">label=</w:t>
+      </w:r>
+      <w:r>
+        <w:rPr>
           <w:rStyle w:val="KeywordTok"/>
         </w:rPr>
-        <w:t xml:space="preserve">scores</w:t>
-      </w:r>
-      <w:r>
-        <w:rPr>
-          <w:rStyle w:val="NormalTok"/>
-        </w:rPr>
-        <w:t xml:space="preserve">(dune.pca, </w:t>
-      </w:r>
-      <w:r>
-        <w:rPr>
-          <w:rStyle w:val="DataTypeTok"/>
-        </w:rPr>
-        <w:t xml:space="preserve">display=</w:t>
+        <w:t xml:space="preserve">rownames</w:t>
+      </w:r>
+      <w:r>
+        <w:rPr>
+          <w:rStyle w:val="NormalTok"/>
+        </w:rPr>
+        <w:t xml:space="preserve">(dunespp.sco))) </w:t>
+      </w:r>
+      <w:r>
+        <w:rPr>
+          <w:rStyle w:val="OperatorTok"/>
+        </w:rPr>
+        <w:t xml:space="preserve">+</w:t>
+      </w:r>
+      <w:r>
+        <w:br/>
       </w:r>
       <w:r>
         <w:rPr>
           <w:rStyle w:val="StringTok"/>
         </w:rPr>
-        <w:t xml:space="preserve">"species"</w:t>
-      </w:r>
-      <w:r>
-        <w:rPr>
-          <w:rStyle w:val="NormalTok"/>
-        </w:rPr>
-        <w:t xml:space="preserve">))</w:t>
-      </w:r>
-    </w:p>
-    <w:p>
-      <w:pPr>
-        <w:pStyle w:val="FirstParagraph"/>
-      </w:pPr>
-      <w:r>
-        <w:t xml:space="preserve">We can use ggplot in the usual way, building up layer by layer, but take advantage of extra commands provided by</w:t>
-      </w:r>
-      <w:r>
-        <w:t xml:space="preserve"> </w:t>
-      </w:r>
-      <w:r>
-        <w:rPr>
-          <w:rStyle w:val="VerbatimChar"/>
-        </w:rPr>
-        <w:t xml:space="preserve">ggrepel</w:t>
-      </w:r>
-      <w:r>
-        <w:t xml:space="preserve"> </w:t>
-      </w:r>
-      <w:r>
-        <w:t xml:space="preserve">to reduce overlap between labels:</w:t>
-      </w:r>
-    </w:p>
-    <w:p>
-      <w:pPr>
-        <w:pStyle w:val="SourceCode"/>
-      </w:pPr>
+        <w:t xml:space="preserve">   </w:t>
+      </w:r>
       <w:r>
         <w:rPr>
           <w:rStyle w:val="KeywordTok"/>
         </w:rPr>
-        <w:t xml:space="preserve">ggplot</w:t>
-      </w:r>
-      <w:r>
-        <w:rPr>
-          <w:rStyle w:val="NormalTok"/>
-        </w:rPr>
-        <w:t xml:space="preserve">(dunespp.sco, </w:t>
+        <w:t xml:space="preserve">geom_point</w:t>
+      </w:r>
+      <w:r>
+        <w:rPr>
+          <w:rStyle w:val="NormalTok"/>
+        </w:rPr>
+        <w:t xml:space="preserve">() </w:t>
+      </w:r>
+      <w:r>
+        <w:rPr>
+          <w:rStyle w:val="OperatorTok"/>
+        </w:rPr>
+        <w:t xml:space="preserve">+</w:t>
+      </w:r>
+      <w:r>
+        <w:br/>
+      </w:r>
+      <w:r>
+        <w:rPr>
+          <w:rStyle w:val="StringTok"/>
+        </w:rPr>
+        <w:t xml:space="preserve">   </w:t>
       </w:r>
       <w:r>
         <w:rPr>
           <w:rStyle w:val="KeywordTok"/>
         </w:rPr>
-        <w:t xml:space="preserve">aes</w:t>
-      </w:r>
-      <w:r>
-        <w:rPr>
-          <w:rStyle w:val="NormalTok"/>
-        </w:rPr>
-        <w:t xml:space="preserve">(</w:t>
-      </w:r>
-      <w:r>
-        <w:rPr>
-          <w:rStyle w:val="DataTypeTok"/>
-        </w:rPr>
-        <w:t xml:space="preserve">x=</w:t>
-      </w:r>
-      <w:r>
-        <w:rPr>
-          <w:rStyle w:val="NormalTok"/>
-        </w:rPr>
-        <w:t xml:space="preserve">PC1, </w:t>
-      </w:r>
-      <w:r>
-        <w:rPr>
-          <w:rStyle w:val="DataTypeTok"/>
-        </w:rPr>
-        <w:t xml:space="preserve">y=</w:t>
-      </w:r>
-      <w:r>
-        <w:rPr>
-          <w:rStyle w:val="NormalTok"/>
-        </w:rPr>
-        <w:t xml:space="preserve">PC2, </w:t>
-      </w:r>
-      <w:r>
-        <w:rPr>
-          <w:rStyle w:val="DataTypeTok"/>
-        </w:rPr>
-        <w:t xml:space="preserve">label=</w:t>
+        <w:t xml:space="preserve">geom_text_repel</w:t>
+      </w:r>
+      <w:r>
+        <w:rPr>
+          <w:rStyle w:val="NormalTok"/>
+        </w:rPr>
+        <w:t xml:space="preserve">() </w:t>
+      </w:r>
+      <w:r>
+        <w:rPr>
+          <w:rStyle w:val="OperatorTok"/>
+        </w:rPr>
+        <w:t xml:space="preserve">+</w:t>
+      </w:r>
+      <w:r>
+        <w:br/>
+      </w:r>
+      <w:r>
+        <w:rPr>
+          <w:rStyle w:val="StringTok"/>
+        </w:rPr>
+        <w:t xml:space="preserve">   </w:t>
       </w:r>
       <w:r>
         <w:rPr>
           <w:rStyle w:val="KeywordTok"/>
         </w:rPr>
-        <w:t xml:space="preserve">rownames</w:t>
-      </w:r>
-      <w:r>
-        <w:rPr>
-          <w:rStyle w:val="NormalTok"/>
-        </w:rPr>
-        <w:t xml:space="preserve">(dunespp.sco))) </w:t>
-      </w:r>
-      <w:r>
-        <w:rPr>
-          <w:rStyle w:val="OperatorTok"/>
-        </w:rPr>
-        <w:t xml:space="preserve">+</w:t>
-      </w:r>
-      <w:r>
-        <w:br/>
-      </w:r>
-      <w:r>
-        <w:rPr>
-          <w:rStyle w:val="StringTok"/>
-        </w:rPr>
-        <w:t xml:space="preserve">   </w:t>
-      </w:r>
-      <w:r>
-        <w:rPr>
-          <w:rStyle w:val="KeywordTok"/>
-        </w:rPr>
-        <w:t xml:space="preserve">geom_point</w:t>
-      </w:r>
-      <w:r>
-        <w:rPr>
-          <w:rStyle w:val="NormalTok"/>
-        </w:rPr>
-        <w:t xml:space="preserve">() </w:t>
-      </w:r>
-      <w:r>
-        <w:rPr>
-          <w:rStyle w:val="OperatorTok"/>
-        </w:rPr>
-        <w:t xml:space="preserve">+</w:t>
-      </w:r>
-      <w:r>
-        <w:br/>
-      </w:r>
-      <w:r>
-        <w:rPr>
-          <w:rStyle w:val="StringTok"/>
-        </w:rPr>
-        <w:t xml:space="preserve">   </w:t>
-      </w:r>
-      <w:r>
-        <w:rPr>
-          <w:rStyle w:val="KeywordTok"/>
-        </w:rPr>
-        <w:t xml:space="preserve">geom_text_repel</w:t>
-      </w:r>
-      <w:r>
-        <w:rPr>
-          <w:rStyle w:val="NormalTok"/>
-        </w:rPr>
-        <w:t xml:space="preserve">() </w:t>
-      </w:r>
-      <w:r>
-        <w:rPr>
-          <w:rStyle w:val="OperatorTok"/>
-        </w:rPr>
-        <w:t xml:space="preserve">+</w:t>
-      </w:r>
-      <w:r>
-        <w:br/>
-      </w:r>
-      <w:r>
-        <w:rPr>
-          <w:rStyle w:val="StringTok"/>
-        </w:rPr>
-        <w:t xml:space="preserve">   </w:t>
-      </w:r>
-      <w:r>
-        <w:rPr>
-          <w:rStyle w:val="KeywordTok"/>
-        </w:rPr>
         <w:t xml:space="preserve">theme_classic</w:t>
       </w:r>
       <w:r>
@@ -5656,26 +5709,6 @@
           <w:rStyle w:val="NormalTok"/>
         </w:rPr>
         <w:t xml:space="preserve">()</w:t>
-      </w:r>
-    </w:p>
-    <w:p>
-      <w:pPr>
-        <w:pStyle w:val="SourceCode"/>
-      </w:pPr>
-      <w:r>
-        <w:rPr>
-          <w:rStyle w:val="VerbatimChar"/>
-        </w:rPr>
-        <w:t xml:space="preserve">## Warning: ggrepel: 6 unlabeled data points (too many overlaps). Consider</w:t>
-      </w:r>
-      <w:r>
-        <w:br/>
-      </w:r>
-      <w:r>
-        <w:rPr>
-          <w:rStyle w:val="VerbatimChar"/>
-        </w:rPr>
-        <w:t xml:space="preserve">## increasing max.overlaps</w:t>
       </w:r>
     </w:p>
     <w:p>
@@ -5855,19 +5888,7 @@
         <w:rPr>
           <w:rStyle w:val="NormalTok"/>
         </w:rPr>
-        <w:t xml:space="preserve">(</w:t>
-      </w:r>
-      <w:r>
-        <w:rPr>
-          <w:rStyle w:val="KeywordTok"/>
-        </w:rPr>
-        <w:t xml:space="preserve">data.frame</w:t>
-      </w:r>
-      <w:r>
-        <w:rPr>
-          <w:rStyle w:val="NormalTok"/>
-        </w:rPr>
-        <w:t xml:space="preserve">(dunespp.sco), </w:t>
+        <w:t xml:space="preserve">(dunespp.sco, </w:t>
       </w:r>
       <w:r>
         <w:rPr>
@@ -6608,7 +6629,7 @@
         <w:rPr>
           <w:rStyle w:val="KeywordTok"/>
         </w:rPr>
-        <w:t xml:space="preserve">scores</w:t>
+        <w:t xml:space="preserve">ordi_scores</w:t>
       </w:r>
       <w:r>
         <w:rPr>
@@ -6673,7 +6694,7 @@
         <w:pStyle w:val="FirstParagraph"/>
       </w:pPr>
       <w:r>
-        <w:t xml:space="preserve">If you go to your NES8010 folder in File Explorer you should see the file</w:t>
+        <w:t xml:space="preserve">If you go to your NES8010 folder in File Explorer for this project you should see the file</w:t>
       </w:r>
       <w:r>
         <w:t xml:space="preserve"> </w:t>

</xml_diff>

<commit_message>
Changed coding from SppID to Label in ggrepel section, as ordi_scores returns a column called Label with spp names in it.
</commit_message>
<xml_diff>
--- a/nes8010_unconstrained.docx
+++ b/nes8010_unconstrained.docx
@@ -4381,52 +4381,187 @@
         <w:rPr>
           <w:rStyle w:val="VerbatimChar"/>
         </w:rPr>
-        <w:t xml:space="preserve">## Run 1 stress 0.1869637 </w:t>
-      </w:r>
-      <w:r>
-        <w:br/>
-      </w:r>
-      <w:r>
-        <w:rPr>
-          <w:rStyle w:val="VerbatimChar"/>
-        </w:rPr>
-        <w:t xml:space="preserve">## Run 2 stress 0.197541 </w:t>
-      </w:r>
-      <w:r>
-        <w:br/>
-      </w:r>
-      <w:r>
-        <w:rPr>
-          <w:rStyle w:val="VerbatimChar"/>
-        </w:rPr>
-        <w:t xml:space="preserve">## Run 3 stress 0.1852397 </w:t>
-      </w:r>
-      <w:r>
-        <w:br/>
-      </w:r>
-      <w:r>
-        <w:rPr>
-          <w:rStyle w:val="VerbatimChar"/>
-        </w:rPr>
-        <w:t xml:space="preserve">## Run 4 stress 0.1955837 </w:t>
-      </w:r>
-      <w:r>
-        <w:br/>
-      </w:r>
-      <w:r>
-        <w:rPr>
-          <w:rStyle w:val="VerbatimChar"/>
-        </w:rPr>
-        <w:t xml:space="preserve">## Run 5 stress 0.2075266 </w:t>
-      </w:r>
-      <w:r>
-        <w:br/>
-      </w:r>
-      <w:r>
-        <w:rPr>
-          <w:rStyle w:val="VerbatimChar"/>
-        </w:rPr>
-        <w:t xml:space="preserve">## Run 6 stress 0.1825658 </w:t>
+        <w:t xml:space="preserve">## Run 1 stress 0.195049 </w:t>
+      </w:r>
+      <w:r>
+        <w:br/>
+      </w:r>
+      <w:r>
+        <w:rPr>
+          <w:rStyle w:val="VerbatimChar"/>
+        </w:rPr>
+        <w:t xml:space="preserve">## Run 2 stress 0.2109611 </w:t>
+      </w:r>
+      <w:r>
+        <w:br/>
+      </w:r>
+      <w:r>
+        <w:rPr>
+          <w:rStyle w:val="VerbatimChar"/>
+        </w:rPr>
+        <w:t xml:space="preserve">## Run 3 stress 0.1843196 </w:t>
+      </w:r>
+      <w:r>
+        <w:br/>
+      </w:r>
+      <w:r>
+        <w:rPr>
+          <w:rStyle w:val="VerbatimChar"/>
+        </w:rPr>
+        <w:t xml:space="preserve">## ... Procrustes: rmse 3.104207e-05  max resid 9.590182e-05 </w:t>
+      </w:r>
+      <w:r>
+        <w:br/>
+      </w:r>
+      <w:r>
+        <w:rPr>
+          <w:rStyle w:val="VerbatimChar"/>
+        </w:rPr>
+        <w:t xml:space="preserve">## ... Similar to previous best</w:t>
+      </w:r>
+      <w:r>
+        <w:br/>
+      </w:r>
+      <w:r>
+        <w:rPr>
+          <w:rStyle w:val="VerbatimChar"/>
+        </w:rPr>
+        <w:t xml:space="preserve">## Run 4 stress 0.2319943 </w:t>
+      </w:r>
+      <w:r>
+        <w:br/>
+      </w:r>
+      <w:r>
+        <w:rPr>
+          <w:rStyle w:val="VerbatimChar"/>
+        </w:rPr>
+        <w:t xml:space="preserve">## Run 5 stress 0.215264 </w:t>
+      </w:r>
+      <w:r>
+        <w:br/>
+      </w:r>
+      <w:r>
+        <w:rPr>
+          <w:rStyle w:val="VerbatimChar"/>
+        </w:rPr>
+        <w:t xml:space="preserve">## Run 6 stress 0.2126569 </w:t>
+      </w:r>
+      <w:r>
+        <w:br/>
+      </w:r>
+      <w:r>
+        <w:rPr>
+          <w:rStyle w:val="VerbatimChar"/>
+        </w:rPr>
+        <w:t xml:space="preserve">## Run 7 stress 0.18458 </w:t>
+      </w:r>
+      <w:r>
+        <w:br/>
+      </w:r>
+      <w:r>
+        <w:rPr>
+          <w:rStyle w:val="VerbatimChar"/>
+        </w:rPr>
+        <w:t xml:space="preserve">## ... Procrustes: rmse 0.0493453  max resid 0.1574622 </w:t>
+      </w:r>
+      <w:r>
+        <w:br/>
+      </w:r>
+      <w:r>
+        <w:rPr>
+          <w:rStyle w:val="VerbatimChar"/>
+        </w:rPr>
+        <w:t xml:space="preserve">## Run 8 stress 0.1967393 </w:t>
+      </w:r>
+      <w:r>
+        <w:br/>
+      </w:r>
+      <w:r>
+        <w:rPr>
+          <w:rStyle w:val="VerbatimChar"/>
+        </w:rPr>
+        <w:t xml:space="preserve">## Run 9 stress 0.206603 </w:t>
+      </w:r>
+      <w:r>
+        <w:br/>
+      </w:r>
+      <w:r>
+        <w:rPr>
+          <w:rStyle w:val="VerbatimChar"/>
+        </w:rPr>
+        <w:t xml:space="preserve">## Run 10 stress 0.18458 </w:t>
+      </w:r>
+      <w:r>
+        <w:br/>
+      </w:r>
+      <w:r>
+        <w:rPr>
+          <w:rStyle w:val="VerbatimChar"/>
+        </w:rPr>
+        <w:t xml:space="preserve">## ... Procrustes: rmse 0.04934584  max resid 0.1574651 </w:t>
+      </w:r>
+      <w:r>
+        <w:br/>
+      </w:r>
+      <w:r>
+        <w:rPr>
+          <w:rStyle w:val="VerbatimChar"/>
+        </w:rPr>
+        <w:t xml:space="preserve">## Run 11 stress 0.2109398 </w:t>
+      </w:r>
+      <w:r>
+        <w:br/>
+      </w:r>
+      <w:r>
+        <w:rPr>
+          <w:rStyle w:val="VerbatimChar"/>
+        </w:rPr>
+        <w:t xml:space="preserve">## Run 12 stress 0.195049 </w:t>
+      </w:r>
+      <w:r>
+        <w:br/>
+      </w:r>
+      <w:r>
+        <w:rPr>
+          <w:rStyle w:val="VerbatimChar"/>
+        </w:rPr>
+        <w:t xml:space="preserve">## Run 13 stress 0.2085514 </w:t>
+      </w:r>
+      <w:r>
+        <w:br/>
+      </w:r>
+      <w:r>
+        <w:rPr>
+          <w:rStyle w:val="VerbatimChar"/>
+        </w:rPr>
+        <w:t xml:space="preserve">## Run 14 stress 0.2197671 </w:t>
+      </w:r>
+      <w:r>
+        <w:br/>
+      </w:r>
+      <w:r>
+        <w:rPr>
+          <w:rStyle w:val="VerbatimChar"/>
+        </w:rPr>
+        <w:t xml:space="preserve">## Run 15 stress 0.1962451 </w:t>
+      </w:r>
+      <w:r>
+        <w:br/>
+      </w:r>
+      <w:r>
+        <w:rPr>
+          <w:rStyle w:val="VerbatimChar"/>
+        </w:rPr>
+        <w:t xml:space="preserve">## Run 16 stress 0.1948413 </w:t>
+      </w:r>
+      <w:r>
+        <w:br/>
+      </w:r>
+      <w:r>
+        <w:rPr>
+          <w:rStyle w:val="VerbatimChar"/>
+        </w:rPr>
+        <w:t xml:space="preserve">## Run 17 stress 0.1825658 </w:t>
       </w:r>
       <w:r>
         <w:br/>
@@ -4444,169 +4579,61 @@
         <w:rPr>
           <w:rStyle w:val="VerbatimChar"/>
         </w:rPr>
-        <w:t xml:space="preserve">## ... Procrustes: rmse 0.0416201  max resid 0.1517665 </w:t>
-      </w:r>
-      <w:r>
-        <w:br/>
-      </w:r>
-      <w:r>
-        <w:rPr>
-          <w:rStyle w:val="VerbatimChar"/>
-        </w:rPr>
-        <w:t xml:space="preserve">## Run 7 stress 0.1825658 </w:t>
-      </w:r>
-      <w:r>
-        <w:br/>
-      </w:r>
-      <w:r>
-        <w:rPr>
-          <w:rStyle w:val="VerbatimChar"/>
-        </w:rPr>
-        <w:t xml:space="preserve">## ... New best solution</w:t>
-      </w:r>
-      <w:r>
-        <w:br/>
-      </w:r>
-      <w:r>
-        <w:rPr>
-          <w:rStyle w:val="VerbatimChar"/>
-        </w:rPr>
-        <w:t xml:space="preserve">## ... Procrustes: rmse 1.615297e-05  max resid 5.341935e-05 </w:t>
-      </w:r>
-      <w:r>
-        <w:br/>
-      </w:r>
-      <w:r>
-        <w:rPr>
-          <w:rStyle w:val="VerbatimChar"/>
-        </w:rPr>
-        <w:t xml:space="preserve">## ... Similar to previous best</w:t>
-      </w:r>
-      <w:r>
-        <w:br/>
-      </w:r>
-      <w:r>
-        <w:rPr>
-          <w:rStyle w:val="VerbatimChar"/>
-        </w:rPr>
-        <w:t xml:space="preserve">## Run 8 stress 0.2721725 </w:t>
-      </w:r>
-      <w:r>
-        <w:br/>
-      </w:r>
-      <w:r>
-        <w:rPr>
-          <w:rStyle w:val="VerbatimChar"/>
-        </w:rPr>
-        <w:t xml:space="preserve">## Run 9 stress 0.2290115 </w:t>
-      </w:r>
-      <w:r>
-        <w:br/>
-      </w:r>
-      <w:r>
-        <w:rPr>
-          <w:rStyle w:val="VerbatimChar"/>
-        </w:rPr>
-        <w:t xml:space="preserve">## Run 10 stress 0.18584 </w:t>
-      </w:r>
-      <w:r>
-        <w:br/>
-      </w:r>
-      <w:r>
-        <w:rPr>
-          <w:rStyle w:val="VerbatimChar"/>
-        </w:rPr>
-        <w:t xml:space="preserve">## Run 11 stress 0.2057245 </w:t>
-      </w:r>
-      <w:r>
-        <w:br/>
-      </w:r>
-      <w:r>
-        <w:rPr>
-          <w:rStyle w:val="VerbatimChar"/>
-        </w:rPr>
-        <w:t xml:space="preserve">## Run 12 stress 0.195049 </w:t>
-      </w:r>
-      <w:r>
-        <w:br/>
-      </w:r>
-      <w:r>
-        <w:rPr>
-          <w:rStyle w:val="VerbatimChar"/>
-        </w:rPr>
-        <w:t xml:space="preserve">## Run 13 stress 0.2260523 </w:t>
-      </w:r>
-      <w:r>
-        <w:br/>
-      </w:r>
-      <w:r>
-        <w:rPr>
-          <w:rStyle w:val="VerbatimChar"/>
-        </w:rPr>
-        <w:t xml:space="preserve">## Run 14 stress 0.1955836 </w:t>
-      </w:r>
-      <w:r>
-        <w:br/>
-      </w:r>
-      <w:r>
-        <w:rPr>
-          <w:rStyle w:val="VerbatimChar"/>
-        </w:rPr>
-        <w:t xml:space="preserve">## Run 15 stress 0.195049 </w:t>
-      </w:r>
-      <w:r>
-        <w:br/>
-      </w:r>
-      <w:r>
-        <w:rPr>
-          <w:rStyle w:val="VerbatimChar"/>
-        </w:rPr>
-        <w:t xml:space="preserve">## Run 16 stress 0.18584 </w:t>
-      </w:r>
-      <w:r>
-        <w:br/>
-      </w:r>
-      <w:r>
-        <w:rPr>
-          <w:rStyle w:val="VerbatimChar"/>
-        </w:rPr>
-        <w:t xml:space="preserve">## Run 17 stress 0.2390089 </w:t>
-      </w:r>
-      <w:r>
-        <w:br/>
-      </w:r>
-      <w:r>
-        <w:rPr>
-          <w:rStyle w:val="VerbatimChar"/>
-        </w:rPr>
-        <w:t xml:space="preserve">## Run 18 stress 0.2154577 </w:t>
-      </w:r>
-      <w:r>
-        <w:br/>
-      </w:r>
-      <w:r>
-        <w:rPr>
-          <w:rStyle w:val="VerbatimChar"/>
-        </w:rPr>
-        <w:t xml:space="preserve">## Run 19 stress 0.222826 </w:t>
-      </w:r>
-      <w:r>
-        <w:br/>
-      </w:r>
-      <w:r>
-        <w:rPr>
-          <w:rStyle w:val="VerbatimChar"/>
-        </w:rPr>
-        <w:t xml:space="preserve">## Run 20 stress 0.195049 </w:t>
-      </w:r>
-      <w:r>
-        <w:br/>
-      </w:r>
-      <w:r>
-        <w:rPr>
-          <w:rStyle w:val="VerbatimChar"/>
-        </w:rPr>
-        <w:t xml:space="preserve">## *** Solution reached</w:t>
+        <w:t xml:space="preserve">## ... Procrustes: rmse 0.04163197  max resid 0.1518326 </w:t>
+      </w:r>
+      <w:r>
+        <w:br/>
+      </w:r>
+      <w:r>
+        <w:rPr>
+          <w:rStyle w:val="VerbatimChar"/>
+        </w:rPr>
+        <w:t xml:space="preserve">## Run 18 stress 0.2066173 </w:t>
+      </w:r>
+      <w:r>
+        <w:br/>
+      </w:r>
+      <w:r>
+        <w:rPr>
+          <w:rStyle w:val="VerbatimChar"/>
+        </w:rPr>
+        <w:t xml:space="preserve">## Run 19 stress 0.1948413 </w:t>
+      </w:r>
+      <w:r>
+        <w:br/>
+      </w:r>
+      <w:r>
+        <w:rPr>
+          <w:rStyle w:val="VerbatimChar"/>
+        </w:rPr>
+        <w:t xml:space="preserve">## Run 20 stress 0.2419297 </w:t>
+      </w:r>
+      <w:r>
+        <w:br/>
+      </w:r>
+      <w:r>
+        <w:rPr>
+          <w:rStyle w:val="VerbatimChar"/>
+        </w:rPr>
+        <w:t xml:space="preserve">## *** No convergence -- monoMDS stopping criteria:</w:t>
+      </w:r>
+      <w:r>
+        <w:br/>
+      </w:r>
+      <w:r>
+        <w:rPr>
+          <w:rStyle w:val="VerbatimChar"/>
+        </w:rPr>
+        <w:t xml:space="preserve">##     19: stress ratio &gt; sratmax</w:t>
+      </w:r>
+      <w:r>
+        <w:br/>
+      </w:r>
+      <w:r>
+        <w:rPr>
+          <w:rStyle w:val="VerbatimChar"/>
+        </w:rPr>
+        <w:t xml:space="preserve">##      1: scale factor of the gradient &lt; sfgrmin</w:t>
       </w:r>
     </w:p>
     <w:p>
@@ -5556,7 +5583,37 @@
         <w:t xml:space="preserve"> </w:t>
       </w:r>
       <w:r>
-        <w:t xml:space="preserve">to reduce overlap between labels:</w:t>
+        <w:t xml:space="preserve">to reduce overlap between labels. If you look in your</w:t>
+      </w:r>
+      <w:r>
+        <w:t xml:space="preserve"> </w:t>
+      </w:r>
+      <w:r>
+        <w:rPr>
+          <w:rStyle w:val="VerbatimChar"/>
+        </w:rPr>
+        <w:t xml:space="preserve">dunespp.sco</w:t>
+      </w:r>
+      <w:r>
+        <w:t xml:space="preserve"> </w:t>
+      </w:r>
+      <w:r>
+        <w:t xml:space="preserve">object you will see all the species names (or site names if requested) are in a column called</w:t>
+      </w:r>
+      <w:r>
+        <w:t xml:space="preserve"> </w:t>
+      </w:r>
+      <w:r>
+        <w:rPr>
+          <w:rStyle w:val="VerbatimChar"/>
+        </w:rPr>
+        <w:t xml:space="preserve">Label</w:t>
+      </w:r>
+      <w:r>
+        <w:t xml:space="preserve"> </w:t>
+      </w:r>
+      <w:r>
+        <w:t xml:space="preserve">which you use to label your points:</w:t>
       </w:r>
     </w:p>
     <w:p>
@@ -5619,15 +5676,9 @@
       </w:r>
       <w:r>
         <w:rPr>
-          <w:rStyle w:val="KeywordTok"/>
-        </w:rPr>
-        <w:t xml:space="preserve">rownames</w:t>
-      </w:r>
-      <w:r>
-        <w:rPr>
-          <w:rStyle w:val="NormalTok"/>
-        </w:rPr>
-        <w:t xml:space="preserve">(dunespp.sco))) </w:t>
+          <w:rStyle w:val="NormalTok"/>
+        </w:rPr>
+        <w:t xml:space="preserve">Label)) </w:t>
       </w:r>
       <w:r>
         <w:rPr>
@@ -5847,30 +5898,51 @@
       </w:pPr>
       <w:r>
         <w:rPr>
-          <w:rStyle w:val="CommentTok"/>
-        </w:rPr>
-        <w:t xml:space="preserve"># Convert into a tibble, changing rownames to a new column SppID</w:t>
-      </w:r>
-      <w:r>
-        <w:br/>
-      </w:r>
-      <w:r>
-        <w:rPr>
-          <w:rStyle w:val="NormalTok"/>
-        </w:rPr>
-        <w:t xml:space="preserve">dunespp.sco &lt;-</w:t>
+          <w:rStyle w:val="KeywordTok"/>
+        </w:rPr>
+        <w:t xml:space="preserve">ggplot</w:t>
+      </w:r>
+      <w:r>
+        <w:rPr>
+          <w:rStyle w:val="NormalTok"/>
+        </w:rPr>
+        <w:t xml:space="preserve">(</w:t>
+      </w:r>
+      <w:r>
+        <w:rPr>
+          <w:rStyle w:val="KeywordTok"/>
+        </w:rPr>
+        <w:t xml:space="preserve">filter</w:t>
+      </w:r>
+      <w:r>
+        <w:rPr>
+          <w:rStyle w:val="NormalTok"/>
+        </w:rPr>
+        <w:t xml:space="preserve">(dunespp.sco, Label </w:t>
+      </w:r>
+      <w:r>
+        <w:rPr>
+          <w:rStyle w:val="OperatorTok"/>
+        </w:rPr>
+        <w:t xml:space="preserve">!=</w:t>
       </w:r>
       <w:r>
         <w:rPr>
           <w:rStyle w:val="StringTok"/>
         </w:rPr>
-        <w:t xml:space="preserve"> </w:t>
+        <w:t xml:space="preserve"> "Empenigr"</w:t>
+      </w:r>
+      <w:r>
+        <w:rPr>
+          <w:rStyle w:val="NormalTok"/>
+        </w:rPr>
+        <w:t xml:space="preserve">), </w:t>
       </w:r>
       <w:r>
         <w:rPr>
           <w:rStyle w:val="KeywordTok"/>
         </w:rPr>
-        <w:t xml:space="preserve">as_tibble</w:t>
+        <w:t xml:space="preserve">aes</w:t>
       </w:r>
       <w:r>
         <w:rPr>
@@ -5880,129 +5952,39 @@
       </w:r>
       <w:r>
         <w:rPr>
-          <w:rStyle w:val="KeywordTok"/>
-        </w:rPr>
-        <w:t xml:space="preserve">rownames_to_column</w:t>
-      </w:r>
-      <w:r>
-        <w:rPr>
-          <w:rStyle w:val="NormalTok"/>
-        </w:rPr>
-        <w:t xml:space="preserve">(dunespp.sco, </w:t>
-      </w:r>
-      <w:r>
-        <w:rPr>
           <w:rStyle w:val="DataTypeTok"/>
         </w:rPr>
-        <w:t xml:space="preserve">var=</w:t>
-      </w:r>
-      <w:r>
-        <w:rPr>
-          <w:rStyle w:val="StringTok"/>
-        </w:rPr>
-        <w:t xml:space="preserve">"SppID"</w:t>
-      </w:r>
-      <w:r>
-        <w:rPr>
-          <w:rStyle w:val="NormalTok"/>
-        </w:rPr>
-        <w:t xml:space="preserve">))</w:t>
-      </w:r>
-      <w:r>
-        <w:br/>
-      </w:r>
-      <w:r>
-        <w:br/>
-      </w:r>
-      <w:r>
-        <w:rPr>
-          <w:rStyle w:val="KeywordTok"/>
-        </w:rPr>
-        <w:t xml:space="preserve">ggplot</w:t>
-      </w:r>
-      <w:r>
-        <w:rPr>
-          <w:rStyle w:val="NormalTok"/>
-        </w:rPr>
-        <w:t xml:space="preserve">(</w:t>
-      </w:r>
-      <w:r>
-        <w:rPr>
-          <w:rStyle w:val="KeywordTok"/>
-        </w:rPr>
-        <w:t xml:space="preserve">filter</w:t>
-      </w:r>
-      <w:r>
-        <w:rPr>
-          <w:rStyle w:val="NormalTok"/>
-        </w:rPr>
-        <w:t xml:space="preserve">(dunespp.sco, SppID </w:t>
-      </w:r>
-      <w:r>
-        <w:rPr>
-          <w:rStyle w:val="OperatorTok"/>
-        </w:rPr>
-        <w:t xml:space="preserve">!=</w:t>
-      </w:r>
-      <w:r>
-        <w:rPr>
-          <w:rStyle w:val="StringTok"/>
-        </w:rPr>
-        <w:t xml:space="preserve"> "Empenigr"</w:t>
-      </w:r>
-      <w:r>
-        <w:rPr>
-          <w:rStyle w:val="NormalTok"/>
-        </w:rPr>
-        <w:t xml:space="preserve">), </w:t>
-      </w:r>
-      <w:r>
-        <w:rPr>
-          <w:rStyle w:val="KeywordTok"/>
-        </w:rPr>
-        <w:t xml:space="preserve">aes</w:t>
-      </w:r>
-      <w:r>
-        <w:rPr>
-          <w:rStyle w:val="NormalTok"/>
-        </w:rPr>
-        <w:t xml:space="preserve">(</w:t>
+        <w:t xml:space="preserve">x=</w:t>
+      </w:r>
+      <w:r>
+        <w:rPr>
+          <w:rStyle w:val="NormalTok"/>
+        </w:rPr>
+        <w:t xml:space="preserve">PC1, </w:t>
       </w:r>
       <w:r>
         <w:rPr>
           <w:rStyle w:val="DataTypeTok"/>
         </w:rPr>
-        <w:t xml:space="preserve">x=</w:t>
-      </w:r>
-      <w:r>
-        <w:rPr>
-          <w:rStyle w:val="NormalTok"/>
-        </w:rPr>
-        <w:t xml:space="preserve">PC1, </w:t>
+        <w:t xml:space="preserve">y=</w:t>
+      </w:r>
+      <w:r>
+        <w:rPr>
+          <w:rStyle w:val="NormalTok"/>
+        </w:rPr>
+        <w:t xml:space="preserve">PC2, </w:t>
       </w:r>
       <w:r>
         <w:rPr>
           <w:rStyle w:val="DataTypeTok"/>
         </w:rPr>
-        <w:t xml:space="preserve">y=</w:t>
-      </w:r>
-      <w:r>
-        <w:rPr>
-          <w:rStyle w:val="NormalTok"/>
-        </w:rPr>
-        <w:t xml:space="preserve">PC2, </w:t>
-      </w:r>
-      <w:r>
-        <w:rPr>
-          <w:rStyle w:val="DataTypeTok"/>
-        </w:rPr>
         <w:t xml:space="preserve">label=</w:t>
       </w:r>
       <w:r>
         <w:rPr>
           <w:rStyle w:val="NormalTok"/>
         </w:rPr>
-        <w:t xml:space="preserve">SppID)) </w:t>
+        <w:t xml:space="preserve">Label)) </w:t>
       </w:r>
       <w:r>
         <w:rPr>
@@ -6168,7 +6150,7 @@
         <w:t xml:space="preserve"> </w:t>
       </w:r>
       <w:r>
-        <w:t xml:space="preserve">it is usually easiest to have them in a list and precede SppID with</w:t>
+        <w:t xml:space="preserve">it is usually easiest to have them in a list and precede Label with</w:t>
       </w:r>
       <w:r>
         <w:t xml:space="preserve"> </w:t>
@@ -6254,7 +6236,7 @@
         <w:rPr>
           <w:rStyle w:val="NormalTok"/>
         </w:rPr>
-        <w:t xml:space="preserve">SppID </w:t>
+        <w:t xml:space="preserve">Label </w:t>
       </w:r>
       <w:r>
         <w:rPr>
@@ -6359,7 +6341,7 @@
         <w:rPr>
           <w:rStyle w:val="NormalTok"/>
         </w:rPr>
-        <w:t xml:space="preserve">SppID)) </w:t>
+        <w:t xml:space="preserve">Label)) </w:t>
       </w:r>
       <w:r>
         <w:rPr>

</xml_diff>